<commit_message>
chapter 3 baby, keep on rockin
</commit_message>
<xml_diff>
--- a/chapter2/chapter2.docx
+++ b/chapter2/chapter2.docx
@@ -487,44 +487,46 @@
       <w:r>
         <w:rPr/>
         <w:br/>
+      </w:r>
+      <w:r>
+        <w:rPr>
+          <w:rStyle w:val="VerbatimChar"/>
+          <w:i/>
+          <w:iCs/>
+        </w:rPr>
+        <w:t>Shakespeare  As You Like It</w:t>
+      </w:r>
+    </w:p>
+    <w:p>
+      <w:pPr>
+        <w:pStyle w:val="FirstParagraph"/>
+        <w:rPr/>
+      </w:pPr>
+      <w:r>
+        <w:rPr/>
+        <w:t>DNA is the encoding, the soul. The light body is the cipher that decodes and unpacks the experience. As we come back many times to the same type of living, we store memories in DNA lineages — bloodlines — This is how we imagine immortality in the infancy of self-awareness — born again and again into a lineage with our stored memories. Our soul family incarnation process aligns us to the bigger concept of perpetuity. The search is always for the immortal soul, the final state of being.</w:t>
+      </w:r>
+    </w:p>
+    <w:p>
+      <w:pPr>
+        <w:pStyle w:val="SourceCode"/>
+        <w:rPr/>
+      </w:pPr>
+      <w:r>
+        <w:rPr>
+          <w:rStyle w:val="VerbatimChar"/>
+        </w:rPr>
+        <w:t>One generation passeth away, and another generation cometh: but the earth abideth for ever.</w:t>
+      </w:r>
+      <w:r>
+        <w:rPr/>
         <w:br/>
       </w:r>
       <w:r>
         <w:rPr>
           <w:rStyle w:val="VerbatimChar"/>
-        </w:rPr>
-        <w:t>Shakespeare  As You Like It</w:t>
-      </w:r>
-    </w:p>
-    <w:p>
-      <w:pPr>
-        <w:pStyle w:val="FirstParagraph"/>
-        <w:rPr/>
-      </w:pPr>
-      <w:r>
-        <w:rPr/>
-        <w:t>DNA is the encoding, the soul. The light body is the cipher that decodes and unpacks the experience. As we come back many times to the same type of living, we store memories in DNA lineages — bloodlines — This is how we imagine immortality in the infancy of self-awareness — born again and again into a lineage with our stored memories. Our soul family incarnation process aligns us to the bigger concept of perpetuity. The search is always for the immortal soul, the final state of being.</w:t>
-      </w:r>
-    </w:p>
-    <w:p>
-      <w:pPr>
-        <w:pStyle w:val="SourceCode"/>
-        <w:rPr/>
-      </w:pPr>
-      <w:r>
-        <w:rPr>
-          <w:rStyle w:val="VerbatimChar"/>
-        </w:rPr>
-        <w:t>One generation passeth away, and another generation cometh: but the earth abideth for ever.</w:t>
-      </w:r>
-      <w:r>
-        <w:rPr/>
-        <w:br/>
-        <w:br/>
-      </w:r>
-      <w:r>
-        <w:rPr>
-          <w:rStyle w:val="VerbatimChar"/>
+          <w:i/>
+          <w:iCs/>
         </w:rPr>
         <w:t>Ecclesiastes 1:4</w:t>
       </w:r>
@@ -1029,7 +1031,7 @@
     </w:p>
     <w:p>
       <w:pPr>
-        <w:pStyle w:val="FirstParagraph"/>
+        <w:pStyle w:val="TextBody"/>
         <w:rPr/>
       </w:pPr>
       <w:r>
@@ -2219,7 +2221,7 @@
     </w:r>
     <w:r>
       <w:rPr/>
-      <w:t>62</w:t>
+      <w:t>66</w:t>
     </w:r>
     <w:r>
       <w:rPr/>
@@ -2251,7 +2253,7 @@
     </w:r>
     <w:r>
       <w:rPr/>
-      <w:t>61</w:t>
+      <w:t>65</w:t>
     </w:r>
     <w:r>
       <w:rPr/>
@@ -2269,24 +2271,31 @@
       <w:rPr/>
     </w:pPr>
     <w:r>
-      <w:rPr/>
       <w:fldChar w:fldCharType="begin"/>
     </w:r>
     <w:r>
       <w:rPr/>
-      <w:instrText> STYLEREF  1 \* MERGEFORMAT </w:instrText>
+      <w:instrText>STYLEREF  1 \* MERGEFORMAT</w:instrText>
     </w:r>
     <w:r>
       <w:rPr/>
       <w:fldChar w:fldCharType="separate"/>
     </w:r>
+    <w:bookmarkStart w:id="24" w:name="__Fieldmark__370_1690872829"/>
     <w:r>
       <w:rPr/>
-      <w:t>Agendas</w:t>
+    </w:r>
+    <w:r>
+      <w:rPr/>
     </w:r>
     <w:r>
       <w:rPr/>
       <w:fldChar w:fldCharType="end"/>
+    </w:r>
+    <w:bookmarkEnd w:id="24"/>
+    <w:r>
+      <w:rPr/>
+      <w:t>Agendas</w:t>
     </w:r>
   </w:p>
 </w:hdr>
@@ -2433,9 +2442,7 @@
     <w:qFormat/>
     <w:pPr>
       <w:widowControl/>
-      <w:kinsoku w:val="true"/>
-      <w:overflowPunct w:val="true"/>
-      <w:autoSpaceDE w:val="true"/>
+      <w:overflowPunct w:val="false"/>
       <w:bidi w:val="0"/>
       <w:spacing w:lineRule="auto" w:line="276" w:before="0" w:after="0"/>
       <w:jc w:val="left"/>
@@ -2486,10 +2493,6 @@
       <w:keepNext w:val="true"/>
       <w:keepLines/>
       <w:pageBreakBefore/>
-      <w:numPr>
-        <w:ilvl w:val="0"/>
-        <w:numId w:val="0"/>
-      </w:numPr>
       <w:spacing w:before="374" w:after="374"/>
       <w:outlineLvl w:val="1"/>
     </w:pPr>
@@ -2511,10 +2514,6 @@
     <w:pPr>
       <w:keepNext w:val="true"/>
       <w:keepLines/>
-      <w:numPr>
-        <w:ilvl w:val="0"/>
-        <w:numId w:val="0"/>
-      </w:numPr>
       <w:spacing w:before="200" w:after="0"/>
       <w:outlineLvl w:val="2"/>
     </w:pPr>
@@ -2536,10 +2535,6 @@
     <w:pPr>
       <w:keepNext w:val="true"/>
       <w:keepLines/>
-      <w:numPr>
-        <w:ilvl w:val="0"/>
-        <w:numId w:val="0"/>
-      </w:numPr>
       <w:spacing w:before="200" w:after="0"/>
       <w:outlineLvl w:val="3"/>
     </w:pPr>
@@ -2561,10 +2556,6 @@
     <w:pPr>
       <w:keepNext w:val="true"/>
       <w:keepLines/>
-      <w:numPr>
-        <w:ilvl w:val="0"/>
-        <w:numId w:val="0"/>
-      </w:numPr>
       <w:spacing w:before="200" w:after="0"/>
       <w:outlineLvl w:val="4"/>
     </w:pPr>
@@ -2586,10 +2577,6 @@
     <w:pPr>
       <w:keepNext w:val="true"/>
       <w:keepLines/>
-      <w:numPr>
-        <w:ilvl w:val="0"/>
-        <w:numId w:val="0"/>
-      </w:numPr>
       <w:spacing w:before="200" w:after="0"/>
       <w:outlineLvl w:val="5"/>
     </w:pPr>
@@ -3011,7 +2998,7 @@
     </w:pPr>
     <w:rPr>
       <w:rFonts w:ascii="LM Roman 9" w:hAnsi="LM Roman 9"/>
-      <w:sz w:val="20"/>
+      <w:sz w:val="22"/>
     </w:rPr>
   </w:style>
   <w:style w:type="paragraph" w:styleId="List">
@@ -3060,7 +3047,7 @@
       <w:rFonts w:ascii="LM Roman 9" w:hAnsi="LM Roman 9"/>
       <w:spacing w:val="2"/>
       <w:kern w:val="2"/>
-      <w:sz w:val="20"/>
+      <w:sz w:val="22"/>
     </w:rPr>
   </w:style>
   <w:style w:type="paragraph" w:styleId="Compact" w:customStyle="1">
@@ -3119,9 +3106,7 @@
       <w:keepNext w:val="true"/>
       <w:keepLines/>
       <w:widowControl/>
-      <w:kinsoku w:val="true"/>
-      <w:overflowPunct w:val="true"/>
-      <w:autoSpaceDE w:val="true"/>
+      <w:overflowPunct w:val="false"/>
       <w:bidi w:val="0"/>
       <w:jc w:val="center"/>
     </w:pPr>
@@ -3141,9 +3126,7 @@
       <w:keepNext w:val="true"/>
       <w:keepLines/>
       <w:widowControl/>
-      <w:kinsoku w:val="true"/>
-      <w:overflowPunct w:val="true"/>
-      <w:autoSpaceDE w:val="true"/>
+      <w:overflowPunct w:val="false"/>
       <w:bidi w:val="0"/>
       <w:jc w:val="center"/>
     </w:pPr>
@@ -3314,10 +3297,6 @@
     <w:basedOn w:val="Heading"/>
     <w:qFormat/>
     <w:pPr>
-      <w:numPr>
-        <w:ilvl w:val="0"/>
-        <w:numId w:val="0"/>
-      </w:numPr>
       <w:spacing w:before="60" w:after="60"/>
       <w:outlineLvl w:val="8"/>
     </w:pPr>

</xml_diff>